<commit_message>
set up main layout
</commit_message>
<xml_diff>
--- a/Project_Specifications.docx
+++ b/Project_Specifications.docx
@@ -28,10 +28,11 @@
         </w:numPr>
       </w:pPr>
       <w:r>
+        <w:t xml:space="preserve">Short </w:t>
+      </w:r>
+      <w:r>
         <w:t>Description</w:t>
       </w:r>
-      <w:bookmarkStart w:id="0" w:name="_GoBack"/>
-      <w:bookmarkEnd w:id="0"/>
     </w:p>
     <w:p>
       <w:pPr>
@@ -128,6 +129,9 @@
       <w:r>
         <w:t>Notes</w:t>
       </w:r>
+      <w:r>
+        <w:t xml:space="preserve"> / Long Description</w:t>
+      </w:r>
     </w:p>
     <w:p>
       <w:pPr>
@@ -140,6 +144,20 @@
       <w:r>
         <w:t>Applications (where the part has been used previously)</w:t>
       </w:r>
+    </w:p>
+    <w:p>
+      <w:pPr>
+        <w:pStyle w:val="ListParagraph"/>
+        <w:numPr>
+          <w:ilvl w:val="0"/>
+          <w:numId w:val="2"/>
+        </w:numPr>
+      </w:pPr>
+      <w:r>
+        <w:t>Datasheet / Attached Documents</w:t>
+      </w:r>
+      <w:bookmarkStart w:id="0" w:name="_GoBack"/>
+      <w:bookmarkEnd w:id="0"/>
     </w:p>
     <w:p>
       <w:r>

</xml_diff>

<commit_message>
Got the pictures laid out nicely - I think? Still on the fence about the labels though...
</commit_message>
<xml_diff>
--- a/Project_Specifications.docx
+++ b/Project_Specifications.docx
@@ -2,6 +2,26 @@
 <file path=word/document.xml><?xml version="1.0" encoding="utf-8"?>
 <w:document xmlns:wpc="http://schemas.microsoft.com/office/word/2010/wordprocessingCanvas" xmlns:cx="http://schemas.microsoft.com/office/drawing/2014/chartex" xmlns:cx1="http://schemas.microsoft.com/office/drawing/2015/9/8/chartex" xmlns:cx2="http://schemas.microsoft.com/office/drawing/2015/10/21/chartex" xmlns:cx3="http://schemas.microsoft.com/office/drawing/2016/5/9/chartex" xmlns:cx4="http://schemas.microsoft.com/office/drawing/2016/5/10/chartex" xmlns:cx5="http://schemas.microsoft.com/office/drawing/2016/5/11/chartex" xmlns:cx6="http://schemas.microsoft.com/office/drawing/2016/5/12/chartex" xmlns:cx7="http://schemas.microsoft.com/office/drawing/2016/5/13/chartex" xmlns:cx8="http://schemas.microsoft.com/office/drawing/2016/5/14/chartex" xmlns:mc="http://schemas.openxmlformats.org/markup-compatibility/2006" xmlns:aink="http://schemas.microsoft.com/office/drawing/2016/ink" xmlns:am3d="http://schemas.microsoft.com/office/drawing/2017/model3d" xmlns:o="urn:schemas-microsoft-com:office:office" xmlns:r="http://schemas.openxmlformats.org/officeDocument/2006/relationships" xmlns:m="http://schemas.openxmlformats.org/officeDocument/2006/math" xmlns:v="urn:schemas-microsoft-com:vml" xmlns:wp14="http://schemas.microsoft.com/office/word/2010/wordprocessingDrawing" xmlns:wp="http://schemas.openxmlformats.org/drawingml/2006/wordprocessingDrawing" xmlns:w10="urn:schemas-microsoft-com:office:word" xmlns:w="http://schemas.openxmlformats.org/wordprocessingml/2006/main" xmlns:w14="http://schemas.microsoft.com/office/word/2010/wordml" xmlns:w15="http://schemas.microsoft.com/office/word/2012/wordml" xmlns:w16cid="http://schemas.microsoft.com/office/word/2016/wordml/cid" xmlns:w16se="http://schemas.microsoft.com/office/word/2015/wordml/symex" xmlns:wpg="http://schemas.microsoft.com/office/word/2010/wordprocessingGroup" xmlns:wpi="http://schemas.microsoft.com/office/word/2010/wordprocessingInk" xmlns:wne="http://schemas.microsoft.com/office/word/2006/wordml" xmlns:wps="http://schemas.microsoft.com/office/word/2010/wordprocessingShape" mc:Ignorable="w14 w15 w16se w16cid wp14">
   <w:body>
+    <w:p>
+      <w:r>
+        <w:t>Questions</w:t>
+      </w:r>
+    </w:p>
+    <w:p>
+      <w:pPr>
+        <w:pStyle w:val="ListParagraph"/>
+        <w:numPr>
+          <w:ilvl w:val="0"/>
+          <w:numId w:val="3"/>
+        </w:numPr>
+      </w:pPr>
+      <w:r>
+        <w:t>How long is the average name? Like, “MAX7221” or “Maxim LED Driver MAX7221”</w:t>
+      </w:r>
+      <w:bookmarkStart w:id="0" w:name="_GoBack"/>
+      <w:bookmarkEnd w:id="0"/>
+    </w:p>
+    <w:p/>
     <w:p>
       <w:r>
         <w:t>Create an app that accesses the component symbol/footprint database and displays one entry at a time. The required fields to be displayed are as follows:</w:t>
@@ -28,9 +48,6 @@
         </w:numPr>
       </w:pPr>
       <w:r>
-        <w:t xml:space="preserve">Short </w:t>
-      </w:r>
-      <w:r>
         <w:t>Description</w:t>
       </w:r>
     </w:p>
@@ -129,9 +146,6 @@
       <w:r>
         <w:t>Notes</w:t>
       </w:r>
-      <w:r>
-        <w:t xml:space="preserve"> / Long Description</w:t>
-      </w:r>
     </w:p>
     <w:p>
       <w:pPr>
@@ -156,8 +170,6 @@
       <w:r>
         <w:t>Datasheet / Attached Documents</w:t>
       </w:r>
-      <w:bookmarkStart w:id="0" w:name="_GoBack"/>
-      <w:bookmarkEnd w:id="0"/>
     </w:p>
     <w:p>
       <w:r>
@@ -290,6 +302,119 @@
     </w:lvl>
   </w:abstractNum>
   <w:abstractNum w:abstractNumId="1" w15:restartNumberingAfterBreak="0">
+    <w:nsid w:val="504350A1"/>
+    <w:multiLevelType w:val="hybridMultilevel"/>
+    <w:tmpl w:val="E67CC93C"/>
+    <w:lvl w:ilvl="0" w:tplc="04090001">
+      <w:start w:val="1"/>
+      <w:numFmt w:val="bullet"/>
+      <w:lvlText w:val=""/>
+      <w:lvlJc w:val="left"/>
+      <w:pPr>
+        <w:ind w:left="720" w:hanging="360"/>
+      </w:pPr>
+      <w:rPr>
+        <w:rFonts w:ascii="Symbol" w:hAnsi="Symbol" w:hint="default"/>
+      </w:rPr>
+    </w:lvl>
+    <w:lvl w:ilvl="1" w:tplc="04090003" w:tentative="1">
+      <w:start w:val="1"/>
+      <w:numFmt w:val="bullet"/>
+      <w:lvlText w:val="o"/>
+      <w:lvlJc w:val="left"/>
+      <w:pPr>
+        <w:ind w:left="1440" w:hanging="360"/>
+      </w:pPr>
+      <w:rPr>
+        <w:rFonts w:ascii="Courier New" w:hAnsi="Courier New" w:cs="Courier New" w:hint="default"/>
+      </w:rPr>
+    </w:lvl>
+    <w:lvl w:ilvl="2" w:tplc="04090005" w:tentative="1">
+      <w:start w:val="1"/>
+      <w:numFmt w:val="bullet"/>
+      <w:lvlText w:val=""/>
+      <w:lvlJc w:val="left"/>
+      <w:pPr>
+        <w:ind w:left="2160" w:hanging="360"/>
+      </w:pPr>
+      <w:rPr>
+        <w:rFonts w:ascii="Wingdings" w:hAnsi="Wingdings" w:hint="default"/>
+      </w:rPr>
+    </w:lvl>
+    <w:lvl w:ilvl="3" w:tplc="04090001" w:tentative="1">
+      <w:start w:val="1"/>
+      <w:numFmt w:val="bullet"/>
+      <w:lvlText w:val=""/>
+      <w:lvlJc w:val="left"/>
+      <w:pPr>
+        <w:ind w:left="2880" w:hanging="360"/>
+      </w:pPr>
+      <w:rPr>
+        <w:rFonts w:ascii="Symbol" w:hAnsi="Symbol" w:hint="default"/>
+      </w:rPr>
+    </w:lvl>
+    <w:lvl w:ilvl="4" w:tplc="04090003" w:tentative="1">
+      <w:start w:val="1"/>
+      <w:numFmt w:val="bullet"/>
+      <w:lvlText w:val="o"/>
+      <w:lvlJc w:val="left"/>
+      <w:pPr>
+        <w:ind w:left="3600" w:hanging="360"/>
+      </w:pPr>
+      <w:rPr>
+        <w:rFonts w:ascii="Courier New" w:hAnsi="Courier New" w:cs="Courier New" w:hint="default"/>
+      </w:rPr>
+    </w:lvl>
+    <w:lvl w:ilvl="5" w:tplc="04090005" w:tentative="1">
+      <w:start w:val="1"/>
+      <w:numFmt w:val="bullet"/>
+      <w:lvlText w:val=""/>
+      <w:lvlJc w:val="left"/>
+      <w:pPr>
+        <w:ind w:left="4320" w:hanging="360"/>
+      </w:pPr>
+      <w:rPr>
+        <w:rFonts w:ascii="Wingdings" w:hAnsi="Wingdings" w:hint="default"/>
+      </w:rPr>
+    </w:lvl>
+    <w:lvl w:ilvl="6" w:tplc="04090001" w:tentative="1">
+      <w:start w:val="1"/>
+      <w:numFmt w:val="bullet"/>
+      <w:lvlText w:val=""/>
+      <w:lvlJc w:val="left"/>
+      <w:pPr>
+        <w:ind w:left="5040" w:hanging="360"/>
+      </w:pPr>
+      <w:rPr>
+        <w:rFonts w:ascii="Symbol" w:hAnsi="Symbol" w:hint="default"/>
+      </w:rPr>
+    </w:lvl>
+    <w:lvl w:ilvl="7" w:tplc="04090003" w:tentative="1">
+      <w:start w:val="1"/>
+      <w:numFmt w:val="bullet"/>
+      <w:lvlText w:val="o"/>
+      <w:lvlJc w:val="left"/>
+      <w:pPr>
+        <w:ind w:left="5760" w:hanging="360"/>
+      </w:pPr>
+      <w:rPr>
+        <w:rFonts w:ascii="Courier New" w:hAnsi="Courier New" w:cs="Courier New" w:hint="default"/>
+      </w:rPr>
+    </w:lvl>
+    <w:lvl w:ilvl="8" w:tplc="04090005" w:tentative="1">
+      <w:start w:val="1"/>
+      <w:numFmt w:val="bullet"/>
+      <w:lvlText w:val=""/>
+      <w:lvlJc w:val="left"/>
+      <w:pPr>
+        <w:ind w:left="6480" w:hanging="360"/>
+      </w:pPr>
+      <w:rPr>
+        <w:rFonts w:ascii="Wingdings" w:hAnsi="Wingdings" w:hint="default"/>
+      </w:rPr>
+    </w:lvl>
+  </w:abstractNum>
+  <w:abstractNum w:abstractNumId="2" w15:restartNumberingAfterBreak="0">
     <w:nsid w:val="7DD47C0F"/>
     <w:multiLevelType w:val="hybridMultilevel"/>
     <w:tmpl w:val="4E127D4C"/>
@@ -403,10 +528,13 @@
     </w:lvl>
   </w:abstractNum>
   <w:num w:numId="1">
-    <w:abstractNumId w:val="1"/>
+    <w:abstractNumId w:val="2"/>
   </w:num>
   <w:num w:numId="2">
     <w:abstractNumId w:val="0"/>
+  </w:num>
+  <w:num w:numId="3">
+    <w:abstractNumId w:val="1"/>
   </w:num>
 </w:numbering>
 </file>

</xml_diff>

<commit_message>
Main GUI layout should be pretty set...
</commit_message>
<xml_diff>
--- a/Project_Specifications.docx
+++ b/Project_Specifications.docx
@@ -18,6 +18,18 @@
       <w:r>
         <w:t>How long is the average name? Like, “MAX7221” or “Maxim LED Driver MAX7221”</w:t>
       </w:r>
+    </w:p>
+    <w:p>
+      <w:pPr>
+        <w:pStyle w:val="ListParagraph"/>
+        <w:numPr>
+          <w:ilvl w:val="0"/>
+          <w:numId w:val="3"/>
+        </w:numPr>
+      </w:pPr>
+      <w:r>
+        <w:t>How long are typical part numbers?</w:t>
+      </w:r>
       <w:bookmarkStart w:id="0" w:name="_GoBack"/>
       <w:bookmarkEnd w:id="0"/>
     </w:p>
@@ -174,6 +186,11 @@
     <w:p>
       <w:r>
         <w:t>The user must be able to browse a list of entries with the ability to filter based on a free text search across every property of every entry.</w:t>
+      </w:r>
+    </w:p>
+    <w:p>
+      <w:r>
+        <w:t xml:space="preserve">Clicking on an applicable data point (manufacturer, supplier, application) should bring up a selection window pre-loaded with a search on that metric. </w:t>
       </w:r>
     </w:p>
     <w:sectPr>

</xml_diff>

<commit_message>
I think I'm starting to get database stuff - it's tough to wrap my head around. I'll keep chipping away...
</commit_message>
<xml_diff>
--- a/Project_Specifications.docx
+++ b/Project_Specifications.docx
@@ -16,7 +16,24 @@
         </w:numPr>
       </w:pPr>
       <w:r>
-        <w:t>How long is the average name? Like, “MAX7221” or “Maxim LED Driver MAX7221”</w:t>
+        <w:t>How long is the average name? Like, “MAX7221” or “</w:t>
+      </w:r>
+      <w:bookmarkStart w:id="0" w:name="_GoBack"/>
+      <w:bookmarkEnd w:id="0"/>
+      <w:r>
+        <w:t>8 Digit</w:t>
+      </w:r>
+      <w:r>
+        <w:t xml:space="preserve"> </w:t>
+      </w:r>
+      <w:r>
+        <w:t>Seven Segment Display Driver</w:t>
+      </w:r>
+      <w:r>
+        <w:t>”</w:t>
+      </w:r>
+      <w:r>
+        <w:t>?</w:t>
       </w:r>
     </w:p>
     <w:p>
@@ -30,8 +47,6 @@
       <w:r>
         <w:t>How long are typical part numbers?</w:t>
       </w:r>
-      <w:bookmarkStart w:id="0" w:name="_GoBack"/>
-      <w:bookmarkEnd w:id="0"/>
     </w:p>
     <w:p/>
     <w:p>

</xml_diff>